<commit_message>
MODELO DE DOMINIO E ORM - Super revisão de OO e SQL com Java e JDBC - FINISHED
</commit_message>
<xml_diff>
--- a/MODELO DE DOMINIO E ORM/Super revisão de OO e SQL com Java e JDBC/doc.docx
+++ b/MODELO DE DOMINIO E ORM/Super revisão de OO e SQL com Java e JDBC/doc.docx
@@ -186,10 +186,16 @@
         <w:pStyle w:val="Normal"/>
         <w:bidi w:val="0"/>
         <w:jc w:val="start"/>
-        <w:rPr/>
-      </w:pPr>
-      <w:r>
-        <w:rPr/>
+        <w:rPr>
+          <w:b/>
+          <w:bCs/>
+        </w:rPr>
+      </w:pPr>
+      <w:r>
+        <w:rPr>
+          <w:b/>
+          <w:bCs/>
+        </w:rPr>
       </w:r>
     </w:p>
     <w:p>

</xml_diff>